<commit_message>
small comit including manuscript
</commit_message>
<xml_diff>
--- a/zzzzfiles/manuscript.docx
+++ b/zzzzfiles/manuscript.docx
@@ -385,7 +385,21 @@
         <w:rPr>
           <w:lang w:val="en-US"/>
         </w:rPr>
-        <w:t xml:space="preserve">Custom-made flashcards for a pharmacology course among preclinical medical students wre well received in an Australian cohort, were especially the supplementing the cards with diagrams was  positively evaluated </w:t>
+        <w:t xml:space="preserve">Custom-made flashcards for a pharmacology course among preclinical medical students </w:t>
+      </w:r>
+      <w:proofErr w:type="spellStart"/>
+      <w:r>
+        <w:rPr>
+          <w:lang w:val="en-US"/>
+        </w:rPr>
+        <w:t>wre</w:t>
+      </w:r>
+      <w:proofErr w:type="spellEnd"/>
+      <w:r>
+        <w:rPr>
+          <w:lang w:val="en-US"/>
+        </w:rPr>
+        <w:t xml:space="preserve"> well received in an Australian cohort, were especially the supplementing the cards with diagrams was  positively evaluated </w:t>
       </w:r>
       <w:r>
         <w:rPr>
@@ -472,7 +486,21 @@
         <w:rPr>
           <w:lang w:val="en-US"/>
         </w:rPr>
-        <w:t xml:space="preserve">Evidence for decreased mentionings of renal and cardiovascular pharmacology as a difficult topic among first-year students when compared to previous non-Anki cohort, but no improvement in scores </w:t>
+        <w:t xml:space="preserve">Evidence for decreased </w:t>
+      </w:r>
+      <w:proofErr w:type="spellStart"/>
+      <w:r>
+        <w:rPr>
+          <w:lang w:val="en-US"/>
+        </w:rPr>
+        <w:t>mentionings</w:t>
+      </w:r>
+      <w:proofErr w:type="spellEnd"/>
+      <w:r>
+        <w:rPr>
+          <w:lang w:val="en-US"/>
+        </w:rPr>
+        <w:t xml:space="preserve"> of renal and cardiovascular pharmacology as a difficult topic among first-year students when compared to previous non-Anki cohort, but no improvement in scores </w:t>
       </w:r>
       <w:r>
         <w:rPr>
@@ -679,7 +707,21 @@
         <w:rPr>
           <w:lang w:val="en-US"/>
         </w:rPr>
-        <w:t xml:space="preserve">In a small cohort of 12 orthopedic surgery traines preparing for the Royal Australasian College of Surgeons Orthopedic Principles and Basic Sciences (OPBS) examination, </w:t>
+        <w:t xml:space="preserve">In a small cohort of 12 orthopedic surgery </w:t>
+      </w:r>
+      <w:proofErr w:type="spellStart"/>
+      <w:r>
+        <w:rPr>
+          <w:lang w:val="en-US"/>
+        </w:rPr>
+        <w:t>traines</w:t>
+      </w:r>
+      <w:proofErr w:type="spellEnd"/>
+      <w:r>
+        <w:rPr>
+          <w:lang w:val="en-US"/>
+        </w:rPr>
+        <w:t xml:space="preserve"> preparing for the Royal Australasian College of Surgeons Orthopedic Principles and Basic Sciences (OPBS) examination, </w:t>
       </w:r>
       <w:r>
         <w:rPr>
@@ -779,7 +821,21 @@
         <w:rPr>
           <w:lang w:val="en-US"/>
         </w:rPr>
-        <w:t>Residents in otolaryngology were provided with questions from „Bailey's Head and Neck Surgery–Otolaryngology Review“ and concluded their „Otolaryngology Trainee Examination“ with score dependent on Anki usage.</w:t>
+        <w:t xml:space="preserve">Residents in otolaryngology were provided with questions from „Bailey's Head and Neck Surgery–Otolaryngology </w:t>
+      </w:r>
+      <w:proofErr w:type="gramStart"/>
+      <w:r>
+        <w:rPr>
+          <w:lang w:val="en-US"/>
+        </w:rPr>
+        <w:t>Review“ and</w:t>
+      </w:r>
+      <w:proofErr w:type="gramEnd"/>
+      <w:r>
+        <w:rPr>
+          <w:lang w:val="en-US"/>
+        </w:rPr>
+        <w:t xml:space="preserve"> concluded their „Otolaryngology Trainee Examination“ with score dependent on Anki usage.</w:t>
       </w:r>
     </w:p>
     <w:p>
@@ -993,6 +1049,14 @@
           </wp:inline>
         </w:drawing>
       </w:r>
+    </w:p>
+    <w:p>
+      <w:pPr>
+        <w:pStyle w:val="Heading1"/>
+        <w:rPr>
+          <w:lang w:val="en-US"/>
+        </w:rPr>
+      </w:pPr>
       <w:r>
         <w:rPr>
           <w:noProof/>
@@ -1000,10 +1064,10 @@
         </w:rPr>
         <w:lastRenderedPageBreak/>
         <w:drawing>
-          <wp:inline distT="0" distB="0" distL="0" distR="0" wp14:anchorId="2C6AFC73" wp14:editId="012A8DFA">
-            <wp:extent cx="5760720" cy="5218430"/>
-            <wp:effectExtent l="0" t="0" r="0" b="1270"/>
-            <wp:docPr id="332081971" name="Graphic 3"/>
+          <wp:inline distT="0" distB="0" distL="0" distR="0" wp14:anchorId="6E8728E2" wp14:editId="154074D7">
+            <wp:extent cx="5760720" cy="7250430"/>
+            <wp:effectExtent l="0" t="0" r="0" b="7620"/>
+            <wp:docPr id="125755991" name="Graphic 1"/>
             <wp:cNvGraphicFramePr>
               <a:graphicFrameLocks xmlns:a="http://schemas.openxmlformats.org/drawingml/2006/main" noChangeAspect="1"/>
             </wp:cNvGraphicFramePr>
@@ -1011,7 +1075,7 @@
               <a:graphicData uri="http://schemas.openxmlformats.org/drawingml/2006/picture">
                 <pic:pic xmlns:pic="http://schemas.openxmlformats.org/drawingml/2006/picture">
                   <pic:nvPicPr>
-                    <pic:cNvPr id="332081971" name="Graphic 332081971"/>
+                    <pic:cNvPr id="125755991" name="Graphic 125755991"/>
                     <pic:cNvPicPr/>
                   </pic:nvPicPr>
                   <pic:blipFill>
@@ -1029,7 +1093,7 @@
                   <pic:spPr>
                     <a:xfrm>
                       <a:off x="0" y="0"/>
-                      <a:ext cx="5760720" cy="5218430"/>
+                      <a:ext cx="5760720" cy="7250430"/>
                     </a:xfrm>
                     <a:prstGeom prst="rect">
                       <a:avLst/>
@@ -1134,7 +1198,21 @@
         <w:rPr>
           <w:lang w:val="en-US"/>
         </w:rPr>
-        <w:t xml:space="preserve">Majority finds Anki helpul, but no </w:t>
+        <w:t xml:space="preserve">Majority finds Anki </w:t>
+      </w:r>
+      <w:proofErr w:type="spellStart"/>
+      <w:r>
+        <w:rPr>
+          <w:lang w:val="en-US"/>
+        </w:rPr>
+        <w:t>helpul</w:t>
+      </w:r>
+      <w:proofErr w:type="spellEnd"/>
+      <w:r>
+        <w:rPr>
+          <w:lang w:val="en-US"/>
+        </w:rPr>
+        <w:t xml:space="preserve">, but no </w:t>
       </w:r>
     </w:p>
     <w:p>
@@ -1156,6 +1234,13 @@
           <w:lang w:val="en-US"/>
         </w:rPr>
       </w:pPr>
+    </w:p>
+    <w:p>
+      <w:pPr>
+        <w:rPr>
+          <w:lang w:val="en-US"/>
+        </w:rPr>
+      </w:pPr>
       <w:r>
         <w:rPr>
           <w:lang w:val="en-US"/>
@@ -1214,7 +1299,6 @@
         <w:rPr>
           <w:lang w:val="en-US"/>
         </w:rPr>
-        <w:lastRenderedPageBreak/>
         <w:t>References</w:t>
       </w:r>
     </w:p>
@@ -1509,6 +1593,7 @@
           <w:rFonts w:ascii="Calibri" w:hAnsi="Calibri" w:cs="Calibri"/>
           <w:lang w:val="en-US"/>
         </w:rPr>
+        <w:lastRenderedPageBreak/>
         <w:t xml:space="preserve">Lambers, A., &amp; Talia, A. J. (2021). Spaced Repetition Learning as a Tool for Orthopedic Surgical Education: A Prospective Cohort Study on a Training Examination. </w:t>
       </w:r>
       <w:r>
@@ -1605,7 +1690,6 @@
           <w:rFonts w:ascii="Calibri" w:hAnsi="Calibri" w:cs="Calibri"/>
           <w:lang w:val="en-US"/>
         </w:rPr>
-        <w:lastRenderedPageBreak/>
         <w:t xml:space="preserve">Magro, J., Oh, S., Košćica, N., &amp; Poles, M. (2024). Anki flashcards: Spaced repetition learning in the undergraduate medical pharmacology curriculum. </w:t>
       </w:r>
       <w:r>

</xml_diff>

<commit_message>
Commit after deleting old figres with inaccurate titles
</commit_message>
<xml_diff>
--- a/zzzzfiles/manuscript.docx
+++ b/zzzzfiles/manuscript.docx
@@ -1108,6 +1108,61 @@
     </w:p>
     <w:p>
       <w:pPr>
+        <w:rPr>
+          <w:lang w:val="en-US"/>
+        </w:rPr>
+      </w:pPr>
+      <w:r>
+        <w:rPr>
+          <w:noProof/>
+          <w:lang w:val="en-US"/>
+        </w:rPr>
+        <w:lastRenderedPageBreak/>
+        <w:drawing>
+          <wp:inline distT="0" distB="0" distL="0" distR="0" wp14:anchorId="506D2588" wp14:editId="17B70779">
+            <wp:extent cx="5760720" cy="5760720"/>
+            <wp:effectExtent l="0" t="0" r="0" b="0"/>
+            <wp:docPr id="1526466994" name="Graphic 2"/>
+            <wp:cNvGraphicFramePr>
+              <a:graphicFrameLocks xmlns:a="http://schemas.openxmlformats.org/drawingml/2006/main" noChangeAspect="1"/>
+            </wp:cNvGraphicFramePr>
+            <a:graphic xmlns:a="http://schemas.openxmlformats.org/drawingml/2006/main">
+              <a:graphicData uri="http://schemas.openxmlformats.org/drawingml/2006/picture">
+                <pic:pic xmlns:pic="http://schemas.openxmlformats.org/drawingml/2006/picture">
+                  <pic:nvPicPr>
+                    <pic:cNvPr id="1526466994" name="Graphic 1526466994"/>
+                    <pic:cNvPicPr/>
+                  </pic:nvPicPr>
+                  <pic:blipFill>
+                    <a:blip r:embed="rId12">
+                      <a:extLst>
+                        <a:ext uri="{96DAC541-7B7A-43D3-8B79-37D633B846F1}">
+                          <asvg:svgBlip xmlns:asvg="http://schemas.microsoft.com/office/drawing/2016/SVG/main" r:embed="rId13"/>
+                        </a:ext>
+                      </a:extLst>
+                    </a:blip>
+                    <a:stretch>
+                      <a:fillRect/>
+                    </a:stretch>
+                  </pic:blipFill>
+                  <pic:spPr>
+                    <a:xfrm>
+                      <a:off x="0" y="0"/>
+                      <a:ext cx="5760720" cy="5760720"/>
+                    </a:xfrm>
+                    <a:prstGeom prst="rect">
+                      <a:avLst/>
+                    </a:prstGeom>
+                  </pic:spPr>
+                </pic:pic>
+              </a:graphicData>
+            </a:graphic>
+          </wp:inline>
+        </w:drawing>
+      </w:r>
+    </w:p>
+    <w:p>
+      <w:pPr>
         <w:pStyle w:val="Heading1"/>
         <w:rPr>
           <w:lang w:val="en-US"/>
@@ -1299,6 +1354,7 @@
         <w:rPr>
           <w:lang w:val="en-US"/>
         </w:rPr>
+        <w:lastRenderedPageBreak/>
         <w:t>References</w:t>
       </w:r>
     </w:p>
@@ -1593,7 +1649,6 @@
           <w:rFonts w:ascii="Calibri" w:hAnsi="Calibri" w:cs="Calibri"/>
           <w:lang w:val="en-US"/>
         </w:rPr>
-        <w:lastRenderedPageBreak/>
         <w:t xml:space="preserve">Lambers, A., &amp; Talia, A. J. (2021). Spaced Repetition Learning as a Tool for Orthopedic Surgical Education: A Prospective Cohort Study on a Training Examination. </w:t>
       </w:r>
       <w:r>
@@ -1690,6 +1745,7 @@
           <w:rFonts w:ascii="Calibri" w:hAnsi="Calibri" w:cs="Calibri"/>
           <w:lang w:val="en-US"/>
         </w:rPr>
+        <w:lastRenderedPageBreak/>
         <w:t xml:space="preserve">Magro, J., Oh, S., Košćica, N., &amp; Poles, M. (2024). Anki flashcards: Spaced repetition learning in the undergraduate medical pharmacology curriculum. </w:t>
       </w:r>
       <w:r>

</xml_diff>

<commit_message>
commit before working on the train
</commit_message>
<xml_diff>
--- a/zzzzfiles/manuscript.docx
+++ b/zzzzfiles/manuscript.docx
@@ -5,10 +5,12 @@
     <w:p>
       <w:pPr>
         <w:pStyle w:val="Heading1"/>
-        <w:rPr>
-          <w:lang w:val="en-US"/>
-        </w:rPr>
-      </w:pPr>
+        <w:jc w:val="both"/>
+        <w:rPr>
+          <w:lang w:val="en-US"/>
+        </w:rPr>
+      </w:pPr>
+      <w:bookmarkStart w:id="0" w:name="_Hlk219979939"/>
       <w:r>
         <w:rPr>
           <w:lang w:val="en-US"/>
@@ -18,6 +20,7 @@
     </w:p>
     <w:p>
       <w:pPr>
+        <w:jc w:val="both"/>
         <w:rPr>
           <w:lang w:val="en-US"/>
         </w:rPr>
@@ -201,7 +204,19 @@
         <w:rPr>
           <w:lang w:val="en-US"/>
         </w:rPr>
-        <w:t xml:space="preserve">, in which learners review information </w:t>
+        <w:t>,</w:t>
+      </w:r>
+      <w:r>
+        <w:rPr>
+          <w:lang w:val="en-US"/>
+        </w:rPr>
+        <w:t xml:space="preserve"> where</w:t>
+      </w:r>
+      <w:r>
+        <w:rPr>
+          <w:lang w:val="en-US"/>
+        </w:rPr>
+        <w:t xml:space="preserve"> learners review information </w:t>
       </w:r>
       <w:r>
         <w:rPr>
@@ -395,6 +410,7 @@
     </w:p>
     <w:p>
       <w:pPr>
+        <w:jc w:val="both"/>
         <w:rPr>
           <w:lang w:val="en-US"/>
         </w:rPr>
@@ -496,6 +512,7 @@
     </w:p>
     <w:p>
       <w:pPr>
+        <w:jc w:val="both"/>
         <w:rPr>
           <w:lang w:val="en-US"/>
         </w:rPr>
@@ -558,6 +575,7 @@
     </w:p>
     <w:p>
       <w:pPr>
+        <w:jc w:val="both"/>
         <w:rPr>
           <w:lang w:val="en-US"/>
         </w:rPr>
@@ -698,6 +716,7 @@
     </w:p>
     <w:p>
       <w:pPr>
+        <w:jc w:val="both"/>
         <w:rPr>
           <w:lang w:val="en-US"/>
         </w:rPr>
@@ -763,6 +782,7 @@
     </w:p>
     <w:p>
       <w:pPr>
+        <w:jc w:val="both"/>
         <w:rPr>
           <w:lang w:val="en-US"/>
         </w:rPr>
@@ -846,6 +866,7 @@
     </w:p>
     <w:p>
       <w:pPr>
+        <w:jc w:val="both"/>
         <w:rPr>
           <w:lang w:val="en-US"/>
         </w:rPr>
@@ -899,6 +920,7 @@
     </w:p>
     <w:p>
       <w:pPr>
+        <w:jc w:val="both"/>
         <w:rPr>
           <w:lang w:val="en-US"/>
         </w:rPr>
@@ -950,8 +972,10 @@
         <w:t xml:space="preserve"> usage.</w:t>
       </w:r>
     </w:p>
-    <w:p>
-      <w:pPr>
+    <w:bookmarkEnd w:id="0"/>
+    <w:p>
+      <w:pPr>
+        <w:jc w:val="both"/>
         <w:rPr>
           <w:lang w:val="en-US"/>
         </w:rPr>
@@ -960,6 +984,7 @@
     <w:p>
       <w:pPr>
         <w:pStyle w:val="Heading1"/>
+        <w:jc w:val="both"/>
         <w:rPr>
           <w:lang w:val="en-US"/>
         </w:rPr>
@@ -973,6 +998,7 @@
     </w:p>
     <w:p>
       <w:pPr>
+        <w:jc w:val="both"/>
         <w:rPr>
           <w:b/>
           <w:lang w:val="en-US"/>
@@ -988,6 +1014,45 @@
     </w:p>
     <w:p>
       <w:pPr>
+        <w:jc w:val="both"/>
+        <w:rPr>
+          <w:lang w:val="en-US"/>
+        </w:rPr>
+      </w:pPr>
+      <w:r>
+        <w:rPr>
+          <w:lang w:val="en-US"/>
+        </w:rPr>
+        <w:t xml:space="preserve">This study was designed as a </w:t>
+      </w:r>
+      <w:r>
+        <w:rPr>
+          <w:lang w:val="en-US"/>
+        </w:rPr>
+        <w:t>prospective cohort study</w:t>
+      </w:r>
+      <w:r>
+        <w:rPr>
+          <w:lang w:val="en-US"/>
+        </w:rPr>
+        <w:t xml:space="preserve"> carried out at the medical faculty of Ulm in </w:t>
+      </w:r>
+      <w:r>
+        <w:rPr>
+          <w:lang w:val="en-US"/>
+        </w:rPr>
+        <w:t>Baden-Württemberg</w:t>
+      </w:r>
+      <w:r>
+        <w:rPr>
+          <w:lang w:val="en-US"/>
+        </w:rPr>
+        <w:t>/Germany.</w:t>
+      </w:r>
+    </w:p>
+    <w:p>
+      <w:pPr>
+        <w:jc w:val="both"/>
         <w:rPr>
           <w:lang w:val="en-US"/>
         </w:rPr>
@@ -997,43 +1062,6 @@
           <w:lang w:val="en-US"/>
         </w:rPr>
         <w:lastRenderedPageBreak/>
-        <w:t xml:space="preserve">This study was designed as a </w:t>
-      </w:r>
-      <w:r>
-        <w:rPr>
-          <w:lang w:val="en-US"/>
-        </w:rPr>
-        <w:t>prospective cohort study</w:t>
-      </w:r>
-      <w:r>
-        <w:rPr>
-          <w:lang w:val="en-US"/>
-        </w:rPr>
-        <w:t xml:space="preserve"> carried out at the medical faculty of Ulm in </w:t>
-      </w:r>
-      <w:r>
-        <w:rPr>
-          <w:lang w:val="en-US"/>
-        </w:rPr>
-        <w:t>Baden-Württemberg</w:t>
-      </w:r>
-      <w:r>
-        <w:rPr>
-          <w:lang w:val="en-US"/>
-        </w:rPr>
-        <w:t>/Germany.</w:t>
-      </w:r>
-    </w:p>
-    <w:p>
-      <w:pPr>
-        <w:rPr>
-          <w:lang w:val="en-US"/>
-        </w:rPr>
-      </w:pPr>
-      <w:r>
-        <w:rPr>
-          <w:lang w:val="en-US"/>
-        </w:rPr>
         <w:t xml:space="preserve">Medical students at Ulm university enroll in a lecture and a </w:t>
       </w:r>
       <w:r>
@@ -1149,6 +1177,7 @@
     </w:p>
     <w:p>
       <w:pPr>
+        <w:jc w:val="both"/>
         <w:rPr>
           <w:lang w:val="en-US"/>
         </w:rPr>
@@ -1222,6 +1251,7 @@
     </w:p>
     <w:p>
       <w:pPr>
+        <w:jc w:val="both"/>
         <w:rPr>
           <w:lang w:val="en-US"/>
         </w:rPr>
@@ -1311,6 +1341,7 @@
     </w:p>
     <w:p>
       <w:pPr>
+        <w:jc w:val="both"/>
         <w:rPr>
           <w:lang w:val="en-US"/>
         </w:rPr>
@@ -1408,6 +1439,7 @@
     </w:p>
     <w:p>
       <w:pPr>
+        <w:jc w:val="both"/>
         <w:rPr>
           <w:lang w:val="en-US"/>
         </w:rPr>
@@ -1540,6 +1572,7 @@
     </w:p>
     <w:p>
       <w:pPr>
+        <w:jc w:val="both"/>
         <w:rPr>
           <w:lang w:val="en-US"/>
         </w:rPr>
@@ -1613,6 +1646,7 @@
     </w:p>
     <w:p>
       <w:pPr>
+        <w:jc w:val="both"/>
         <w:rPr>
           <w:lang w:val="en-US"/>
         </w:rPr>
@@ -1646,6 +1680,7 @@
     </w:p>
     <w:p>
       <w:pPr>
+        <w:jc w:val="both"/>
         <w:rPr>
           <w:b/>
           <w:lang w:val="en-US"/>
@@ -1661,6 +1696,7 @@
     </w:p>
     <w:p>
       <w:pPr>
+        <w:jc w:val="both"/>
         <w:rPr>
           <w:lang w:val="en-US"/>
         </w:rPr>
@@ -1759,32 +1795,28 @@
         <w:rPr>
           <w:lang w:val="en-US"/>
         </w:rPr>
-        <w:t xml:space="preserve">Students usually generate a pseudonymous code to write on their exam response sheet before </w:t>
-      </w:r>
+        <w:t>Students usually generate a pseudonymous code to write on their exam response sheet before handing it in. Students could voluntarily submit their code on the questionnaire as well, allowing us to pseudonymously correlate survey questionnaires with exam results.</w:t>
+      </w:r>
+    </w:p>
+    <w:p>
+      <w:pPr>
+        <w:pStyle w:val="Heading1"/>
+        <w:jc w:val="both"/>
+        <w:rPr>
+          <w:lang w:val="en-US"/>
+        </w:rPr>
+      </w:pPr>
       <w:r>
         <w:rPr>
           <w:lang w:val="en-US"/>
         </w:rPr>
         <w:lastRenderedPageBreak/>
-        <w:t>handing it in. Students could voluntarily submit their code on the questionnaire as well, allowing us to pseudonymously correlate survey questionnaires with exam results.</w:t>
-      </w:r>
-    </w:p>
-    <w:p>
-      <w:pPr>
-        <w:pStyle w:val="Heading1"/>
-        <w:rPr>
-          <w:lang w:val="en-US"/>
-        </w:rPr>
-      </w:pPr>
-      <w:r>
-        <w:rPr>
-          <w:lang w:val="en-US"/>
-        </w:rPr>
         <w:t>Results</w:t>
       </w:r>
     </w:p>
     <w:p>
       <w:pPr>
+        <w:jc w:val="both"/>
         <w:rPr>
           <w:lang w:val="en-US"/>
         </w:rPr>
@@ -1804,6 +1836,7 @@
     </w:p>
     <w:p>
       <w:pPr>
+        <w:jc w:val="both"/>
         <w:rPr>
           <w:lang w:val="en-US"/>
         </w:rPr>
@@ -1851,6 +1884,7 @@
     </w:p>
     <w:p>
       <w:pPr>
+        <w:jc w:val="both"/>
         <w:rPr>
           <w:lang w:val="en-US"/>
         </w:rPr>
@@ -1906,6 +1940,7 @@
     </w:p>
     <w:p>
       <w:pPr>
+        <w:jc w:val="both"/>
         <w:rPr>
           <w:lang w:val="en-US"/>
         </w:rPr>
@@ -1962,6 +1997,7 @@
     <w:p>
       <w:pPr>
         <w:pStyle w:val="Heading1"/>
+        <w:jc w:val="both"/>
         <w:rPr>
           <w:lang w:val="en-US"/>
         </w:rPr>
@@ -2017,6 +2053,7 @@
     </w:p>
     <w:p>
       <w:pPr>
+        <w:jc w:val="both"/>
         <w:rPr>
           <w:lang w:val="en-US"/>
         </w:rPr>
@@ -2025,6 +2062,7 @@
     <w:p>
       <w:pPr>
         <w:pStyle w:val="Heading1"/>
+        <w:jc w:val="both"/>
         <w:rPr>
           <w:lang w:val="en-US"/>
         </w:rPr>
@@ -2074,6 +2112,7 @@
     <w:p>
       <w:pPr>
         <w:pStyle w:val="Heading1"/>
+        <w:jc w:val="both"/>
         <w:rPr>
           <w:lang w:val="en-US"/>
         </w:rPr>
@@ -2122,6 +2161,7 @@
     <w:p>
       <w:pPr>
         <w:pStyle w:val="Heading1"/>
+        <w:jc w:val="both"/>
         <w:rPr>
           <w:lang w:val="en-US"/>
         </w:rPr>
@@ -2130,6 +2170,7 @@
     <w:p>
       <w:pPr>
         <w:pStyle w:val="Heading1"/>
+        <w:jc w:val="both"/>
         <w:rPr>
           <w:lang w:val="en-US"/>
         </w:rPr>
@@ -2144,6 +2185,7 @@
     </w:p>
     <w:p>
       <w:pPr>
+        <w:jc w:val="both"/>
         <w:rPr>
           <w:lang w:val="en-US"/>
         </w:rPr>
@@ -2257,6 +2299,7 @@
           <w:ilvl w:val="0"/>
           <w:numId w:val="1"/>
         </w:numPr>
+        <w:jc w:val="both"/>
         <w:rPr>
           <w:lang w:val="en-US"/>
         </w:rPr>
@@ -2307,6 +2350,7 @@
     </w:p>
     <w:p>
       <w:pPr>
+        <w:jc w:val="both"/>
         <w:rPr>
           <w:lang w:val="en-US"/>
         </w:rPr>
@@ -2315,6 +2359,7 @@
     <w:p>
       <w:pPr>
         <w:pStyle w:val="Heading1"/>
+        <w:jc w:val="both"/>
         <w:rPr>
           <w:lang w:val="en-US"/>
         </w:rPr>
@@ -2364,6 +2409,7 @@
     <w:p>
       <w:pPr>
         <w:pStyle w:val="Heading1"/>
+        <w:jc w:val="both"/>
         <w:rPr>
           <w:lang w:val="en-US"/>
         </w:rPr>
@@ -2419,6 +2465,7 @@
     <w:p>
       <w:pPr>
         <w:pStyle w:val="Heading1"/>
+        <w:jc w:val="both"/>
         <w:rPr>
           <w:b/>
           <w:bCs/>
@@ -2478,23 +2525,28 @@
     </w:p>
     <w:p>
       <w:pPr>
-        <w:rPr>
-          <w:lang w:val="en-US"/>
-        </w:rPr>
-      </w:pPr>
-      <w:proofErr w:type="spellStart"/>
-      <w:r>
-        <w:rPr>
-          <w:lang w:val="en-US"/>
-        </w:rPr>
-        <w:t>Correaltion</w:t>
-      </w:r>
-      <w:proofErr w:type="spellEnd"/>
-      <w:r>
-        <w:rPr>
-          <w:lang w:val="en-US"/>
-        </w:rPr>
-        <w:t xml:space="preserve"> self-rated general performance with self-rated pharma performance:</w:t>
+        <w:jc w:val="both"/>
+        <w:rPr>
+          <w:lang w:val="en-US"/>
+        </w:rPr>
+      </w:pPr>
+      <w:r>
+        <w:rPr>
+          <w:lang w:val="en-US"/>
+        </w:rPr>
+        <w:t>Correl</w:t>
+      </w:r>
+      <w:r>
+        <w:rPr>
+          <w:lang w:val="en-US"/>
+        </w:rPr>
+        <w:t>a</w:t>
+      </w:r>
+      <w:r>
+        <w:rPr>
+          <w:lang w:val="en-US"/>
+        </w:rPr>
+        <w:t>tion self-rated general performance with self-rated pharma performance:</w:t>
       </w:r>
       <w:r>
         <w:rPr>
@@ -2520,6 +2572,7 @@
     </w:p>
     <w:p>
       <w:pPr>
+        <w:jc w:val="both"/>
         <w:rPr>
           <w:lang w:val="en-US"/>
         </w:rPr>
@@ -2574,27 +2627,31 @@
     </w:p>
     <w:p>
       <w:pPr>
-        <w:rPr>
-          <w:lang w:val="en-US"/>
-        </w:rPr>
-      </w:pPr>
-    </w:p>
-    <w:p>
-      <w:pPr>
-        <w:rPr>
-          <w:lang w:val="en-US"/>
-        </w:rPr>
-      </w:pPr>
-    </w:p>
-    <w:p>
-      <w:pPr>
-        <w:rPr>
-          <w:lang w:val="en-US"/>
-        </w:rPr>
-      </w:pPr>
-    </w:p>
-    <w:p>
-      <w:pPr>
+        <w:jc w:val="both"/>
+        <w:rPr>
+          <w:lang w:val="en-US"/>
+        </w:rPr>
+      </w:pPr>
+    </w:p>
+    <w:p>
+      <w:pPr>
+        <w:jc w:val="both"/>
+        <w:rPr>
+          <w:lang w:val="en-US"/>
+        </w:rPr>
+      </w:pPr>
+    </w:p>
+    <w:p>
+      <w:pPr>
+        <w:jc w:val="both"/>
+        <w:rPr>
+          <w:lang w:val="en-US"/>
+        </w:rPr>
+      </w:pPr>
+    </w:p>
+    <w:p>
+      <w:pPr>
+        <w:jc w:val="both"/>
         <w:rPr>
           <w:b/>
           <w:bCs/>
@@ -2646,6 +2703,7 @@
     </w:p>
     <w:p>
       <w:pPr>
+        <w:jc w:val="both"/>
         <w:rPr>
           <w:lang w:val="en-US"/>
         </w:rPr>
@@ -2695,6 +2753,7 @@
     </w:p>
     <w:p>
       <w:pPr>
+        <w:jc w:val="both"/>
         <w:rPr>
           <w:lang w:val="en-US"/>
         </w:rPr>
@@ -2708,6 +2767,7 @@
     </w:p>
     <w:p>
       <w:pPr>
+        <w:jc w:val="both"/>
         <w:rPr>
           <w:lang w:val="en-US"/>
         </w:rPr>
@@ -2721,6 +2781,7 @@
     </w:p>
     <w:p>
       <w:pPr>
+        <w:jc w:val="both"/>
         <w:rPr>
           <w:lang w:val="en-US"/>
         </w:rPr>
@@ -2734,6 +2795,7 @@
     </w:p>
     <w:p>
       <w:pPr>
+        <w:jc w:val="both"/>
         <w:rPr>
           <w:lang w:val="en-US"/>
         </w:rPr>
@@ -2747,6 +2809,7 @@
     </w:p>
     <w:p>
       <w:pPr>
+        <w:jc w:val="both"/>
         <w:rPr>
           <w:b/>
           <w:bCs/>
@@ -2798,6 +2861,7 @@
     </w:p>
     <w:p>
       <w:pPr>
+        <w:jc w:val="both"/>
         <w:rPr>
           <w:lang w:val="en-US"/>
         </w:rPr>
@@ -2847,6 +2911,7 @@
     </w:p>
     <w:p>
       <w:pPr>
+        <w:jc w:val="both"/>
         <w:rPr>
           <w:lang w:val="en-US"/>
         </w:rPr>
@@ -2860,6 +2925,7 @@
     </w:p>
     <w:p>
       <w:pPr>
+        <w:jc w:val="both"/>
         <w:rPr>
           <w:lang w:val="en-US"/>
         </w:rPr>
@@ -2873,6 +2939,7 @@
     </w:p>
     <w:p>
       <w:pPr>
+        <w:jc w:val="both"/>
         <w:rPr>
           <w:lang w:val="en-US"/>
         </w:rPr>
@@ -2886,6 +2953,7 @@
     </w:p>
     <w:p>
       <w:pPr>
+        <w:jc w:val="both"/>
         <w:rPr>
           <w:lang w:val="en-US"/>
         </w:rPr>
@@ -2899,6 +2967,7 @@
     </w:p>
     <w:p>
       <w:pPr>
+        <w:jc w:val="both"/>
         <w:rPr>
           <w:b/>
           <w:bCs/>
@@ -2952,6 +3021,7 @@
     </w:p>
     <w:p>
       <w:pPr>
+        <w:jc w:val="both"/>
         <w:rPr>
           <w:lang w:val="en-US"/>
         </w:rPr>
@@ -3001,6 +3071,7 @@
     </w:p>
     <w:p>
       <w:pPr>
+        <w:jc w:val="both"/>
         <w:rPr>
           <w:lang w:val="en-US"/>
         </w:rPr>
@@ -3014,6 +3085,7 @@
     </w:p>
     <w:p>
       <w:pPr>
+        <w:jc w:val="both"/>
         <w:rPr>
           <w:lang w:val="en-US"/>
         </w:rPr>
@@ -3027,6 +3099,7 @@
     </w:p>
     <w:p>
       <w:pPr>
+        <w:jc w:val="both"/>
         <w:rPr>
           <w:lang w:val="en-US"/>
         </w:rPr>
@@ -3054,6 +3127,7 @@
     </w:p>
     <w:p>
       <w:pPr>
+        <w:jc w:val="both"/>
         <w:rPr>
           <w:b/>
           <w:bCs/>
@@ -3089,6 +3163,7 @@
     </w:p>
     <w:p>
       <w:pPr>
+        <w:jc w:val="both"/>
         <w:rPr>
           <w:lang w:val="en-US"/>
         </w:rPr>
@@ -3138,6 +3213,7 @@
     </w:p>
     <w:p>
       <w:pPr>
+        <w:jc w:val="both"/>
         <w:rPr>
           <w:lang w:val="en-US"/>
         </w:rPr>
@@ -3151,6 +3227,7 @@
     </w:p>
     <w:p>
       <w:pPr>
+        <w:jc w:val="both"/>
         <w:rPr>
           <w:lang w:val="en-US"/>
         </w:rPr>
@@ -3164,6 +3241,7 @@
     </w:p>
     <w:p>
       <w:pPr>
+        <w:jc w:val="both"/>
         <w:rPr>
           <w:b/>
           <w:bCs/>
@@ -3209,6 +3287,7 @@
     </w:p>
     <w:p>
       <w:pPr>
+        <w:jc w:val="both"/>
         <w:rPr>
           <w:lang w:val="en-US"/>
         </w:rPr>
@@ -3258,6 +3337,7 @@
     </w:p>
     <w:p>
       <w:pPr>
+        <w:jc w:val="both"/>
         <w:rPr>
           <w:lang w:val="en-US"/>
         </w:rPr>
@@ -3271,6 +3351,7 @@
     </w:p>
     <w:p>
       <w:pPr>
+        <w:jc w:val="both"/>
         <w:rPr>
           <w:lang w:val="en-US"/>
         </w:rPr>
@@ -3284,6 +3365,7 @@
     </w:p>
     <w:p>
       <w:pPr>
+        <w:jc w:val="both"/>
         <w:rPr>
           <w:lang w:val="en-US"/>
         </w:rPr>
@@ -3311,6 +3393,7 @@
     </w:p>
     <w:p>
       <w:pPr>
+        <w:jc w:val="both"/>
         <w:rPr>
           <w:b/>
           <w:bCs/>
@@ -3346,6 +3429,7 @@
     </w:p>
     <w:p>
       <w:pPr>
+        <w:jc w:val="both"/>
         <w:rPr>
           <w:lang w:val="en-US"/>
         </w:rPr>
@@ -3397,6 +3481,7 @@
     </w:p>
     <w:p>
       <w:pPr>
+        <w:jc w:val="both"/>
         <w:rPr>
           <w:lang w:val="en-US"/>
         </w:rPr>
@@ -3410,6 +3495,7 @@
     </w:p>
     <w:p>
       <w:pPr>
+        <w:jc w:val="both"/>
         <w:rPr>
           <w:lang w:val="en-US"/>
         </w:rPr>
@@ -3423,13 +3509,15 @@
     </w:p>
     <w:p>
       <w:pPr>
-        <w:rPr>
-          <w:lang w:val="en-US"/>
-        </w:rPr>
-      </w:pPr>
-    </w:p>
-    <w:p>
-      <w:pPr>
+        <w:jc w:val="both"/>
+        <w:rPr>
+          <w:lang w:val="en-US"/>
+        </w:rPr>
+      </w:pPr>
+    </w:p>
+    <w:p>
+      <w:pPr>
+        <w:jc w:val="both"/>
         <w:rPr>
           <w:b/>
           <w:bCs/>
@@ -3459,6 +3547,7 @@
     <w:p>
       <w:pPr>
         <w:spacing w:after="40" w:line="240" w:lineRule="auto"/>
+        <w:jc w:val="both"/>
         <w:rPr>
           <w:sz w:val="16"/>
           <w:szCs w:val="16"/>
@@ -3551,6 +3640,7 @@
     <w:p>
       <w:pPr>
         <w:spacing w:after="40" w:line="240" w:lineRule="auto"/>
+        <w:jc w:val="both"/>
         <w:rPr>
           <w:sz w:val="16"/>
           <w:szCs w:val="16"/>
@@ -3569,6 +3659,7 @@
     <w:p>
       <w:pPr>
         <w:spacing w:after="40" w:line="240" w:lineRule="auto"/>
+        <w:jc w:val="both"/>
         <w:rPr>
           <w:sz w:val="16"/>
           <w:szCs w:val="16"/>
@@ -3605,6 +3696,7 @@
     <w:p>
       <w:pPr>
         <w:spacing w:after="40" w:line="240" w:lineRule="auto"/>
+        <w:jc w:val="both"/>
         <w:rPr>
           <w:sz w:val="16"/>
           <w:szCs w:val="16"/>
@@ -3659,6 +3751,7 @@
     <w:p>
       <w:pPr>
         <w:spacing w:after="40" w:line="240" w:lineRule="auto"/>
+        <w:jc w:val="both"/>
         <w:rPr>
           <w:sz w:val="16"/>
           <w:szCs w:val="16"/>
@@ -3677,6 +3770,7 @@
     <w:p>
       <w:pPr>
         <w:spacing w:after="40" w:line="240" w:lineRule="auto"/>
+        <w:jc w:val="both"/>
         <w:rPr>
           <w:sz w:val="16"/>
           <w:szCs w:val="16"/>
@@ -3713,6 +3807,7 @@
     <w:p>
       <w:pPr>
         <w:spacing w:after="40" w:line="240" w:lineRule="auto"/>
+        <w:jc w:val="both"/>
         <w:rPr>
           <w:sz w:val="16"/>
           <w:szCs w:val="16"/>
@@ -3749,6 +3844,7 @@
     <w:p>
       <w:pPr>
         <w:spacing w:after="40" w:line="240" w:lineRule="auto"/>
+        <w:jc w:val="both"/>
         <w:rPr>
           <w:sz w:val="16"/>
           <w:szCs w:val="16"/>
@@ -3795,6 +3891,7 @@
     <w:p>
       <w:pPr>
         <w:spacing w:after="40" w:line="240" w:lineRule="auto"/>
+        <w:jc w:val="both"/>
         <w:rPr>
           <w:sz w:val="16"/>
           <w:szCs w:val="16"/>
@@ -3813,6 +3910,7 @@
     <w:p>
       <w:pPr>
         <w:spacing w:after="40" w:line="240" w:lineRule="auto"/>
+        <w:jc w:val="both"/>
         <w:rPr>
           <w:sz w:val="16"/>
           <w:szCs w:val="16"/>
@@ -3913,6 +4011,7 @@
     <w:p>
       <w:pPr>
         <w:spacing w:after="40" w:line="240" w:lineRule="auto"/>
+        <w:jc w:val="both"/>
         <w:rPr>
           <w:sz w:val="16"/>
           <w:szCs w:val="16"/>
@@ -3931,6 +4030,7 @@
     <w:p>
       <w:pPr>
         <w:spacing w:after="40" w:line="240" w:lineRule="auto"/>
+        <w:jc w:val="both"/>
         <w:rPr>
           <w:sz w:val="16"/>
           <w:szCs w:val="16"/>
@@ -3949,6 +4049,7 @@
     <w:p>
       <w:pPr>
         <w:spacing w:after="40" w:line="240" w:lineRule="auto"/>
+        <w:jc w:val="both"/>
         <w:rPr>
           <w:sz w:val="16"/>
           <w:szCs w:val="16"/>
@@ -4012,6 +4113,7 @@
     <w:p>
       <w:pPr>
         <w:spacing w:after="40" w:line="240" w:lineRule="auto"/>
+        <w:jc w:val="both"/>
         <w:rPr>
           <w:sz w:val="16"/>
           <w:szCs w:val="16"/>
@@ -4047,6 +4149,7 @@
     </w:p>
     <w:p>
       <w:pPr>
+        <w:jc w:val="both"/>
         <w:rPr>
           <w:b/>
           <w:bCs/>
@@ -4073,6 +4176,7 @@
     <w:p>
       <w:pPr>
         <w:spacing w:after="40" w:line="240" w:lineRule="auto"/>
+        <w:jc w:val="both"/>
         <w:rPr>
           <w:sz w:val="16"/>
           <w:szCs w:val="16"/>
@@ -4165,6 +4269,7 @@
     <w:p>
       <w:pPr>
         <w:spacing w:after="40" w:line="240" w:lineRule="auto"/>
+        <w:jc w:val="both"/>
         <w:rPr>
           <w:sz w:val="16"/>
           <w:szCs w:val="16"/>
@@ -4201,6 +4306,7 @@
     <w:p>
       <w:pPr>
         <w:spacing w:after="40" w:line="240" w:lineRule="auto"/>
+        <w:jc w:val="both"/>
         <w:rPr>
           <w:sz w:val="16"/>
           <w:szCs w:val="16"/>
@@ -4211,6 +4317,7 @@
     <w:p>
       <w:pPr>
         <w:spacing w:after="40" w:line="240" w:lineRule="auto"/>
+        <w:jc w:val="both"/>
         <w:rPr>
           <w:sz w:val="16"/>
           <w:szCs w:val="16"/>
@@ -4229,6 +4336,7 @@
     <w:p>
       <w:pPr>
         <w:spacing w:after="40" w:line="240" w:lineRule="auto"/>
+        <w:jc w:val="both"/>
         <w:rPr>
           <w:sz w:val="16"/>
           <w:szCs w:val="16"/>
@@ -4265,6 +4373,7 @@
     <w:p>
       <w:pPr>
         <w:spacing w:after="40" w:line="240" w:lineRule="auto"/>
+        <w:jc w:val="both"/>
         <w:rPr>
           <w:sz w:val="16"/>
           <w:szCs w:val="16"/>
@@ -4319,6 +4428,7 @@
     <w:p>
       <w:pPr>
         <w:spacing w:after="40" w:line="240" w:lineRule="auto"/>
+        <w:jc w:val="both"/>
         <w:rPr>
           <w:sz w:val="16"/>
           <w:szCs w:val="16"/>
@@ -4329,6 +4439,7 @@
     <w:p>
       <w:pPr>
         <w:spacing w:after="40" w:line="240" w:lineRule="auto"/>
+        <w:jc w:val="both"/>
         <w:rPr>
           <w:sz w:val="16"/>
           <w:szCs w:val="16"/>
@@ -4347,6 +4458,7 @@
     <w:p>
       <w:pPr>
         <w:spacing w:after="40" w:line="240" w:lineRule="auto"/>
+        <w:jc w:val="both"/>
         <w:rPr>
           <w:sz w:val="16"/>
           <w:szCs w:val="16"/>
@@ -4383,6 +4495,7 @@
     <w:p>
       <w:pPr>
         <w:spacing w:after="40" w:line="240" w:lineRule="auto"/>
+        <w:jc w:val="both"/>
         <w:rPr>
           <w:sz w:val="16"/>
           <w:szCs w:val="16"/>
@@ -4437,6 +4550,7 @@
     <w:p>
       <w:pPr>
         <w:spacing w:after="40" w:line="240" w:lineRule="auto"/>
+        <w:jc w:val="both"/>
         <w:rPr>
           <w:sz w:val="16"/>
           <w:szCs w:val="16"/>
@@ -4501,6 +4615,7 @@
     <w:p>
       <w:pPr>
         <w:spacing w:after="40" w:line="240" w:lineRule="auto"/>
+        <w:jc w:val="both"/>
         <w:rPr>
           <w:sz w:val="16"/>
           <w:szCs w:val="16"/>
@@ -4547,6 +4662,7 @@
     <w:p>
       <w:pPr>
         <w:spacing w:after="40" w:line="240" w:lineRule="auto"/>
+        <w:jc w:val="both"/>
         <w:rPr>
           <w:sz w:val="16"/>
           <w:szCs w:val="16"/>
@@ -4565,6 +4681,7 @@
     <w:p>
       <w:pPr>
         <w:spacing w:after="40" w:line="240" w:lineRule="auto"/>
+        <w:jc w:val="both"/>
         <w:rPr>
           <w:sz w:val="16"/>
           <w:szCs w:val="16"/>
@@ -4665,6 +4782,7 @@
     <w:p>
       <w:pPr>
         <w:spacing w:after="40" w:line="240" w:lineRule="auto"/>
+        <w:jc w:val="both"/>
         <w:rPr>
           <w:sz w:val="16"/>
           <w:szCs w:val="16"/>
@@ -4675,6 +4793,7 @@
     <w:p>
       <w:pPr>
         <w:spacing w:after="40" w:line="240" w:lineRule="auto"/>
+        <w:jc w:val="both"/>
         <w:rPr>
           <w:sz w:val="16"/>
           <w:szCs w:val="16"/>
@@ -4693,6 +4812,7 @@
     <w:p>
       <w:pPr>
         <w:spacing w:after="40" w:line="240" w:lineRule="auto"/>
+        <w:jc w:val="both"/>
         <w:rPr>
           <w:sz w:val="16"/>
           <w:szCs w:val="16"/>
@@ -4711,6 +4831,7 @@
     <w:p>
       <w:pPr>
         <w:spacing w:after="40" w:line="240" w:lineRule="auto"/>
+        <w:jc w:val="both"/>
         <w:rPr>
           <w:sz w:val="16"/>
           <w:szCs w:val="16"/>
@@ -4774,6 +4895,7 @@
     <w:p>
       <w:pPr>
         <w:spacing w:after="40" w:line="240" w:lineRule="auto"/>
+        <w:jc w:val="both"/>
         <w:rPr>
           <w:sz w:val="16"/>
           <w:szCs w:val="16"/>
@@ -4809,6 +4931,7 @@
     </w:p>
     <w:p>
       <w:pPr>
+        <w:jc w:val="both"/>
         <w:rPr>
           <w:b/>
           <w:bCs/>
@@ -4835,6 +4958,7 @@
     <w:p>
       <w:pPr>
         <w:spacing w:after="40" w:line="240" w:lineRule="auto"/>
+        <w:jc w:val="both"/>
         <w:rPr>
           <w:sz w:val="16"/>
           <w:szCs w:val="16"/>
@@ -4901,6 +5025,7 @@
     <w:p>
       <w:pPr>
         <w:spacing w:after="40" w:line="240" w:lineRule="auto"/>
+        <w:jc w:val="both"/>
         <w:rPr>
           <w:sz w:val="16"/>
           <w:szCs w:val="16"/>
@@ -4919,6 +5044,7 @@
     <w:p>
       <w:pPr>
         <w:spacing w:after="40" w:line="240" w:lineRule="auto"/>
+        <w:jc w:val="both"/>
         <w:rPr>
           <w:sz w:val="16"/>
           <w:szCs w:val="16"/>
@@ -4929,6 +5055,7 @@
     <w:p>
       <w:pPr>
         <w:spacing w:after="40" w:line="240" w:lineRule="auto"/>
+        <w:jc w:val="both"/>
         <w:rPr>
           <w:sz w:val="16"/>
           <w:szCs w:val="16"/>
@@ -4975,6 +5102,7 @@
     <w:p>
       <w:pPr>
         <w:spacing w:after="40" w:line="240" w:lineRule="auto"/>
+        <w:jc w:val="both"/>
         <w:rPr>
           <w:sz w:val="16"/>
           <w:szCs w:val="16"/>
@@ -5039,6 +5167,7 @@
     <w:p>
       <w:pPr>
         <w:spacing w:after="40" w:line="240" w:lineRule="auto"/>
+        <w:jc w:val="both"/>
         <w:rPr>
           <w:sz w:val="16"/>
           <w:szCs w:val="16"/>
@@ -5111,6 +5240,7 @@
     <w:p>
       <w:pPr>
         <w:spacing w:after="40" w:line="240" w:lineRule="auto"/>
+        <w:jc w:val="both"/>
         <w:rPr>
           <w:sz w:val="16"/>
           <w:szCs w:val="16"/>
@@ -5127,6 +5257,7 @@
     <w:p>
       <w:pPr>
         <w:spacing w:after="40" w:line="240" w:lineRule="auto"/>
+        <w:jc w:val="both"/>
         <w:rPr>
           <w:sz w:val="16"/>
           <w:szCs w:val="16"/>
@@ -5159,6 +5290,7 @@
     <w:p>
       <w:pPr>
         <w:spacing w:after="40" w:line="240" w:lineRule="auto"/>
+        <w:jc w:val="both"/>
         <w:rPr>
           <w:sz w:val="16"/>
           <w:szCs w:val="16"/>
@@ -5175,9 +5307,11 @@
     <w:p>
       <w:pPr>
         <w:spacing w:after="40" w:line="240" w:lineRule="auto"/>
-        <w:rPr>
-          <w:sz w:val="16"/>
-          <w:szCs w:val="16"/>
+        <w:jc w:val="both"/>
+        <w:rPr>
+          <w:sz w:val="16"/>
+          <w:szCs w:val="16"/>
+          <w:lang w:val="en-US"/>
         </w:rPr>
       </w:pPr>
       <w:proofErr w:type="spellStart"/>
@@ -5210,12 +5344,21 @@
           <w:sz w:val="16"/>
           <w:szCs w:val="16"/>
         </w:rPr>
-        <w:t>:  0 ‘***’ 0.001 ‘**’ 0.01 ‘*’ 0.05 ‘.’ 0.1 ‘ ’ 1</w:t>
+        <w:t xml:space="preserve">:  0 ‘***’ 0.001 ‘**’ 0.01 ‘*’ 0.05 ‘.’ </w:t>
+      </w:r>
+      <w:r>
+        <w:rPr>
+          <w:sz w:val="16"/>
+          <w:szCs w:val="16"/>
+          <w:lang w:val="en-US"/>
+        </w:rPr>
+        <w:t>0.1 ‘ ’ 1</w:t>
       </w:r>
     </w:p>
     <w:p>
       <w:pPr>
         <w:spacing w:after="40" w:line="240" w:lineRule="auto"/>
+        <w:jc w:val="both"/>
         <w:rPr>
           <w:b/>
           <w:bCs/>
@@ -5241,13 +5384,15 @@
     </w:p>
     <w:p>
       <w:pPr>
-        <w:rPr>
-          <w:lang w:val="en-US"/>
-        </w:rPr>
-      </w:pPr>
-    </w:p>
-    <w:p>
-      <w:pPr>
+        <w:jc w:val="both"/>
+        <w:rPr>
+          <w:lang w:val="en-US"/>
+        </w:rPr>
+      </w:pPr>
+    </w:p>
+    <w:p>
+      <w:pPr>
+        <w:jc w:val="both"/>
         <w:rPr>
           <w:b/>
           <w:bCs/>
@@ -5270,6 +5415,7 @@
           <w:ilvl w:val="0"/>
           <w:numId w:val="1"/>
         </w:numPr>
+        <w:jc w:val="both"/>
         <w:rPr>
           <w:lang w:val="en-US"/>
         </w:rPr>
@@ -5297,13 +5443,15 @@
     </w:p>
     <w:p>
       <w:pPr>
-        <w:rPr>
-          <w:lang w:val="en-US"/>
-        </w:rPr>
-      </w:pPr>
-    </w:p>
-    <w:p>
-      <w:pPr>
+        <w:jc w:val="both"/>
+        <w:rPr>
+          <w:lang w:val="en-US"/>
+        </w:rPr>
+      </w:pPr>
+    </w:p>
+    <w:p>
+      <w:pPr>
+        <w:jc w:val="both"/>
         <w:rPr>
           <w:lang w:val="en-US"/>
         </w:rPr>
@@ -5312,6 +5460,7 @@
     <w:p>
       <w:pPr>
         <w:pStyle w:val="Heading1"/>
+        <w:jc w:val="both"/>
         <w:rPr>
           <w:lang w:val="en-US"/>
         </w:rPr>
@@ -5332,6 +5481,7 @@
     </w:p>
     <w:p>
       <w:pPr>
+        <w:jc w:val="both"/>
         <w:rPr>
           <w:lang w:val="en-US"/>
         </w:rPr>
@@ -5400,16 +5550,23 @@
     </w:p>
     <w:p>
       <w:pPr>
-        <w:rPr>
-          <w:lang w:val="en-US"/>
-        </w:rPr>
-      </w:pPr>
+        <w:jc w:val="both"/>
+        <w:rPr>
+          <w:lang w:val="en-US"/>
+        </w:rPr>
+      </w:pPr>
+      <w:r>
+        <w:rPr>
+          <w:lang w:val="en-US"/>
+        </w:rPr>
+        <w:t xml:space="preserve">Majority </w:t>
+      </w:r>
       <w:proofErr w:type="gramStart"/>
       <w:r>
         <w:rPr>
           <w:lang w:val="en-US"/>
         </w:rPr>
-        <w:t>Majority</w:t>
+        <w:t>finds</w:t>
       </w:r>
       <w:proofErr w:type="gramEnd"/>
       <w:r>
@@ -5418,32 +5575,18 @@
         </w:rPr>
         <w:t xml:space="preserve"> </w:t>
       </w:r>
-      <w:proofErr w:type="gramStart"/>
-      <w:r>
-        <w:rPr>
-          <w:lang w:val="en-US"/>
-        </w:rPr>
-        <w:t>finds</w:t>
-      </w:r>
-      <w:proofErr w:type="gramEnd"/>
+      <w:r>
+        <w:rPr>
+          <w:lang w:val="en-US"/>
+        </w:rPr>
+        <w:t>Anki</w:t>
+      </w:r>
       <w:r>
         <w:rPr>
           <w:lang w:val="en-US"/>
         </w:rPr>
         <w:t xml:space="preserve"> </w:t>
       </w:r>
-      <w:r>
-        <w:rPr>
-          <w:lang w:val="en-US"/>
-        </w:rPr>
-        <w:t>Anki</w:t>
-      </w:r>
-      <w:r>
-        <w:rPr>
-          <w:lang w:val="en-US"/>
-        </w:rPr>
-        <w:t xml:space="preserve"> </w:t>
-      </w:r>
       <w:proofErr w:type="spellStart"/>
       <w:r>
         <w:rPr>
@@ -5461,6 +5604,7 @@
     </w:p>
     <w:p>
       <w:pPr>
+        <w:jc w:val="both"/>
         <w:rPr>
           <w:lang w:val="en-US"/>
         </w:rPr>
@@ -5474,6 +5618,7 @@
     </w:p>
     <w:p>
       <w:pPr>
+        <w:jc w:val="both"/>
         <w:rPr>
           <w:lang w:val="en-US"/>
         </w:rPr>
@@ -5501,13 +5646,15 @@
     </w:p>
     <w:p>
       <w:pPr>
-        <w:rPr>
-          <w:lang w:val="en-US"/>
-        </w:rPr>
-      </w:pPr>
-    </w:p>
-    <w:p>
-      <w:pPr>
+        <w:jc w:val="both"/>
+        <w:rPr>
+          <w:lang w:val="en-US"/>
+        </w:rPr>
+      </w:pPr>
+    </w:p>
+    <w:p>
+      <w:pPr>
+        <w:jc w:val="both"/>
         <w:rPr>
           <w:lang w:val="en-US"/>
         </w:rPr>
@@ -5521,6 +5668,7 @@
     </w:p>
     <w:p>
       <w:pPr>
+        <w:jc w:val="both"/>
         <w:rPr>
           <w:lang w:val="en-US"/>
         </w:rPr>
@@ -5534,6 +5682,7 @@
     </w:p>
     <w:p>
       <w:pPr>
+        <w:jc w:val="both"/>
         <w:rPr>
           <w:lang w:val="en-US"/>
         </w:rPr>
@@ -5547,17 +5696,24 @@
     </w:p>
     <w:p>
       <w:pPr>
-        <w:rPr>
-          <w:lang w:val="en-US"/>
-        </w:rPr>
-      </w:pPr>
-    </w:p>
-    <w:p>
+        <w:jc w:val="both"/>
+        <w:rPr>
+          <w:lang w:val="en-US"/>
+        </w:rPr>
+      </w:pPr>
+    </w:p>
+    <w:p>
+      <w:pPr>
+        <w:jc w:val="both"/>
+      </w:pPr>
       <w:r>
         <w:t>Noch als Quelle einpflegen:</w:t>
       </w:r>
     </w:p>
     <w:p>
+      <w:pPr>
+        <w:jc w:val="both"/>
+      </w:pPr>
       <w:r>
         <w:rPr>
           <w:b/>
@@ -5681,10 +5837,15 @@
         <w:t>: https://www.impp.de/pruefungen/allgemein/gegenstandskataloge.html</w:t>
       </w:r>
     </w:p>
-    <w:p/>
+    <w:p>
+      <w:pPr>
+        <w:jc w:val="both"/>
+      </w:pPr>
+    </w:p>
     <w:p>
       <w:pPr>
         <w:pStyle w:val="Heading1"/>
+        <w:jc w:val="both"/>
         <w:rPr>
           <w:lang w:val="en-US"/>
         </w:rPr>
@@ -5699,6 +5860,7 @@
     <w:p>
       <w:pPr>
         <w:pStyle w:val="Bibliography"/>
+        <w:jc w:val="both"/>
         <w:rPr>
           <w:rFonts w:ascii="Calibri" w:hAnsi="Calibri" w:cs="Calibri"/>
         </w:rPr>
@@ -5754,6 +5916,7 @@
     <w:p>
       <w:pPr>
         <w:pStyle w:val="Bibliography"/>
+        <w:jc w:val="both"/>
         <w:rPr>
           <w:rFonts w:ascii="Calibri" w:hAnsi="Calibri" w:cs="Calibri"/>
           <w:lang w:val="en-US"/>
@@ -5808,6 +5971,7 @@
     <w:p>
       <w:pPr>
         <w:pStyle w:val="Bibliography"/>
+        <w:jc w:val="both"/>
         <w:rPr>
           <w:rFonts w:ascii="Calibri" w:hAnsi="Calibri" w:cs="Calibri"/>
           <w:lang w:val="en-US"/>
@@ -5856,6 +6020,7 @@
     <w:p>
       <w:pPr>
         <w:pStyle w:val="Bibliography"/>
+        <w:jc w:val="both"/>
         <w:rPr>
           <w:rFonts w:ascii="Calibri" w:hAnsi="Calibri" w:cs="Calibri"/>
         </w:rPr>
@@ -5891,6 +6056,7 @@
     <w:p>
       <w:pPr>
         <w:pStyle w:val="Bibliography"/>
+        <w:jc w:val="both"/>
         <w:rPr>
           <w:rFonts w:ascii="Calibri" w:hAnsi="Calibri" w:cs="Calibri"/>
           <w:lang w:val="en-US"/>
@@ -5924,6 +6090,7 @@
     <w:p>
       <w:pPr>
         <w:pStyle w:val="Bibliography"/>
+        <w:jc w:val="both"/>
         <w:rPr>
           <w:rFonts w:ascii="Calibri" w:hAnsi="Calibri" w:cs="Calibri"/>
           <w:lang w:val="en-US"/>
@@ -5978,6 +6145,7 @@
     <w:p>
       <w:pPr>
         <w:pStyle w:val="Bibliography"/>
+        <w:jc w:val="both"/>
         <w:rPr>
           <w:rFonts w:ascii="Calibri" w:hAnsi="Calibri" w:cs="Calibri"/>
           <w:lang w:val="en-US"/>
@@ -6026,6 +6194,7 @@
     <w:p>
       <w:pPr>
         <w:pStyle w:val="Bibliography"/>
+        <w:jc w:val="both"/>
         <w:rPr>
           <w:rFonts w:ascii="Calibri" w:hAnsi="Calibri" w:cs="Calibri"/>
           <w:lang w:val="en-US"/>
@@ -6088,6 +6257,7 @@
     <w:p>
       <w:pPr>
         <w:pStyle w:val="Bibliography"/>
+        <w:jc w:val="both"/>
         <w:rPr>
           <w:rFonts w:ascii="Calibri" w:hAnsi="Calibri" w:cs="Calibri"/>
           <w:lang w:val="en-US"/>
@@ -6134,6 +6304,7 @@
     <w:p>
       <w:pPr>
         <w:pStyle w:val="Bibliography"/>
+        <w:jc w:val="both"/>
         <w:rPr>
           <w:rFonts w:ascii="Calibri" w:hAnsi="Calibri" w:cs="Calibri"/>
           <w:lang w:val="en-US"/>
@@ -6195,6 +6366,7 @@
     </w:p>
     <w:p>
       <w:pPr>
+        <w:jc w:val="both"/>
         <w:rPr>
           <w:lang w:val="en-US"/>
         </w:rPr>
@@ -6206,6 +6378,7 @@
     <w:p>
       <w:pPr>
         <w:pStyle w:val="EndNoteBibliography"/>
+        <w:jc w:val="both"/>
       </w:pPr>
       <w:r>
         <w:fldChar w:fldCharType="begin"/>
@@ -6222,6 +6395,7 @@
         <w:pStyle w:val="EndNoteBibliography"/>
         <w:spacing w:after="0"/>
         <w:ind w:left="720" w:hanging="720"/>
+        <w:jc w:val="both"/>
       </w:pPr>
       <w:r>
         <w:tab/>
@@ -6230,6 +6404,7 @@
     <w:p>
       <w:pPr>
         <w:pStyle w:val="EndNoteBibliography"/>
+        <w:jc w:val="both"/>
       </w:pPr>
       <w:r>
         <w:t xml:space="preserve">Harris, D. M. and M. Chiang (2022). "An analysis of </w:t>
@@ -6264,6 +6439,7 @@
         <w:pStyle w:val="EndNoteBibliography"/>
         <w:spacing w:after="0"/>
         <w:ind w:left="720" w:hanging="720"/>
+        <w:jc w:val="both"/>
       </w:pPr>
       <w:r>
         <w:tab/>
@@ -6272,6 +6448,7 @@
     <w:p>
       <w:pPr>
         <w:pStyle w:val="EndNoteBibliography"/>
+        <w:jc w:val="both"/>
       </w:pPr>
       <w:r>
         <w:lastRenderedPageBreak/>
@@ -6300,6 +6477,7 @@
       <w:pPr>
         <w:pStyle w:val="EndNoteBibliography"/>
         <w:ind w:left="720" w:hanging="720"/>
+        <w:jc w:val="both"/>
       </w:pPr>
       <w:r>
         <w:tab/>
@@ -6307,6 +6485,7 @@
     </w:p>
     <w:p>
       <w:pPr>
+        <w:jc w:val="both"/>
         <w:rPr>
           <w:lang w:val="en-US"/>
         </w:rPr>
@@ -6337,6 +6516,7 @@
           <w:ilvl w:val="0"/>
           <w:numId w:val="2"/>
         </w:numPr>
+        <w:jc w:val="both"/>
       </w:pPr>
       <w:r>
         <w:t>Frau Mauder, Herr Frank, S</w:t>
@@ -6352,17 +6532,10 @@
           <w:ilvl w:val="0"/>
           <w:numId w:val="2"/>
         </w:numPr>
-      </w:pPr>
-      <w:r>
-        <w:t xml:space="preserve">Rechtfertigt </w:t>
-      </w:r>
-      <w:proofErr w:type="spellStart"/>
-      <w:r>
-        <w:t>kosten</w:t>
-      </w:r>
-      <w:proofErr w:type="spellEnd"/>
-      <w:r>
-        <w:t>/Nutzen-Verhältnis der Kartenerstellung und -verwendung den Nutzen?</w:t>
+        <w:jc w:val="both"/>
+      </w:pPr>
+      <w:r>
+        <w:t>Rechtfertigt kosten/Nutzen-Verhältnis der Kartenerstellung und -verwendung den Nutzen?</w:t>
       </w:r>
     </w:p>
     <w:p>
@@ -6372,6 +6545,7 @@
           <w:ilvl w:val="0"/>
           <w:numId w:val="2"/>
         </w:numPr>
+        <w:jc w:val="both"/>
       </w:pPr>
       <w:r>
         <w:t>Seminar vs. VL</w:t>
@@ -6384,6 +6558,7 @@
           <w:ilvl w:val="0"/>
           <w:numId w:val="2"/>
         </w:numPr>
+        <w:jc w:val="both"/>
       </w:pPr>
       <w:r>
         <w:t>Übrige Leistungen</w:t>
@@ -6396,6 +6571,7 @@
           <w:ilvl w:val="0"/>
           <w:numId w:val="2"/>
         </w:numPr>
+        <w:jc w:val="both"/>
       </w:pPr>
       <w:r>
         <w:t>Deskriptiv: Wie oft verwendet, wie lange, etc.</w:t>
@@ -6408,6 +6584,7 @@
           <w:ilvl w:val="0"/>
           <w:numId w:val="2"/>
         </w:numPr>
+        <w:jc w:val="both"/>
       </w:pPr>
       <w:r>
         <w:t xml:space="preserve">Klausurnote </w:t>
@@ -6428,6 +6605,7 @@
           <w:ilvl w:val="0"/>
           <w:numId w:val="2"/>
         </w:numPr>
+        <w:jc w:val="both"/>
       </w:pPr>
       <w:r>
         <w:t>Korrelationen</w:t>
@@ -6436,6 +6614,7 @@
     <w:p>
       <w:pPr>
         <w:pStyle w:val="Heading1"/>
+        <w:jc w:val="both"/>
         <w:rPr>
           <w:lang w:val="en-US"/>
         </w:rPr>

</xml_diff>